<commit_message>
update store image in db
</commit_message>
<xml_diff>
--- a/document/HuongDanSuDung.docx
+++ b/document/HuongDanSuDung.docx
@@ -491,10 +491,10 @@
         </w:rPr>
         <w:lastRenderedPageBreak/>
         <w:drawing>
-          <wp:inline distT="0" distB="0" distL="0" distR="0" wp14:anchorId="1A1A7D22" wp14:editId="34144282">
-            <wp:extent cx="5943600" cy="5102860"/>
-            <wp:effectExtent l="0" t="0" r="0" b="2540"/>
-            <wp:docPr id="6" name="Picture 6" descr="Text&#10;&#10;Description automatically generated"/>
+          <wp:inline distT="0" distB="0" distL="0" distR="0" wp14:anchorId="2AFB639D" wp14:editId="78E6D8B2">
+            <wp:extent cx="5943600" cy="3337560"/>
+            <wp:effectExtent l="0" t="0" r="0" b="0"/>
+            <wp:docPr id="2" name="Picture 2" descr="Graphical user interface, text, application&#10;&#10;Description automatically generated"/>
             <wp:cNvGraphicFramePr>
               <a:graphicFrameLocks xmlns:a="http://schemas.openxmlformats.org/drawingml/2006/main" noChangeAspect="1"/>
             </wp:cNvGraphicFramePr>
@@ -502,7 +502,7 @@
               <a:graphicData uri="http://schemas.openxmlformats.org/drawingml/2006/picture">
                 <pic:pic xmlns:pic="http://schemas.openxmlformats.org/drawingml/2006/picture">
                   <pic:nvPicPr>
-                    <pic:cNvPr id="6" name="Picture 6" descr="Text&#10;&#10;Description automatically generated"/>
+                    <pic:cNvPr id="2" name="Picture 2" descr="Graphical user interface, text, application&#10;&#10;Description automatically generated"/>
                     <pic:cNvPicPr/>
                   </pic:nvPicPr>
                   <pic:blipFill>
@@ -514,7 +514,7 @@
                   <pic:spPr>
                     <a:xfrm>
                       <a:off x="0" y="0"/>
-                      <a:ext cx="5943600" cy="5102860"/>
+                      <a:ext cx="5943600" cy="3337560"/>
                     </a:xfrm>
                     <a:prstGeom prst="rect">
                       <a:avLst/>
@@ -544,6 +544,36 @@
           <w:szCs w:val="28"/>
         </w:rPr>
         <w:t>PORT và ACCESS_TOKEN_SECRET có thể đổi tùy ý mọi người</w:t>
+      </w:r>
+    </w:p>
+    <w:p>
+      <w:pPr>
+        <w:pStyle w:val="ListParagraph"/>
+        <w:ind w:left="1080"/>
+        <w:rPr>
+          <w:rFonts w:ascii="Times New Roman" w:hAnsi="Times New Roman" w:cs="Times New Roman"/>
+          <w:color w:val="FF0000"/>
+          <w:sz w:val="28"/>
+          <w:szCs w:val="28"/>
+        </w:rPr>
+      </w:pPr>
+      <w:r>
+        <w:rPr>
+          <w:rFonts w:ascii="Times New Roman" w:hAnsi="Times New Roman" w:cs="Times New Roman"/>
+          <w:color w:val="FF0000"/>
+          <w:sz w:val="28"/>
+          <w:szCs w:val="28"/>
+        </w:rPr>
+        <w:t>Lưu ý: giá trị của PORT và giá trị trên URL phải giống nhau</w:t>
+      </w:r>
+      <w:r>
+        <w:rPr>
+          <w:rFonts w:ascii="Times New Roman" w:hAnsi="Times New Roman" w:cs="Times New Roman"/>
+          <w:color w:val="FF0000"/>
+          <w:sz w:val="28"/>
+          <w:szCs w:val="28"/>
+        </w:rPr>
+        <w:t xml:space="preserve"> (như hình là 8080)</w:t>
       </w:r>
     </w:p>
     <w:p>

</xml_diff>